<commit_message>
Minor additions to documentation
Changed up some images and added a few words,
</commit_message>
<xml_diff>
--- a/Documentation/Let's Quiz UI Documentation.docx
+++ b/Documentation/Let's Quiz UI Documentation.docx
@@ -48,6 +48,7 @@
                 <w:dataBinding w:prefixMappings="xmlns:ns0='http://schemas.openxmlformats.org/officeDocument/2006/extended-properties'" w:xpath="/ns0:Properties[1]/ns0:Company[1]" w:storeItemID="{6668398D-A668-4E3E-A5EB-62B293D839F1}"/>
                 <w:text/>
               </w:sdtPr>
+              <w:sdtEndPr/>
               <w:sdtContent>
                 <w:tc>
                   <w:tcPr>
@@ -99,6 +100,7 @@
                   <w:dataBinding w:prefixMappings="xmlns:ns0='http://schemas.openxmlformats.org/package/2006/metadata/core-properties' xmlns:ns1='http://purl.org/dc/elements/1.1/'" w:xpath="/ns0:coreProperties[1]/ns1:title[1]" w:storeItemID="{6C3C8BC8-F283-45AE-878A-BAB7291924A1}"/>
                   <w:text/>
                 </w:sdtPr>
+                <w:sdtEndPr/>
                 <w:sdtContent>
                   <w:p>
                     <w:pPr>
@@ -139,6 +141,7 @@
                 <w:dataBinding w:prefixMappings="xmlns:ns0='http://schemas.openxmlformats.org/package/2006/metadata/core-properties' xmlns:ns1='http://purl.org/dc/elements/1.1/'" w:xpath="/ns0:coreProperties[1]/ns1:subject[1]" w:storeItemID="{6C3C8BC8-F283-45AE-878A-BAB7291924A1}"/>
                 <w:text/>
               </w:sdtPr>
+              <w:sdtEndPr/>
               <w:sdtContent>
                 <w:tc>
                   <w:tcPr>
@@ -3573,8 +3576,8 @@
     <w:p>
       <w:pPr>
         <w:sectPr>
-          <w:headerReference w:type="default" r:id="rId6"/>
-          <w:footerReference w:type="default" r:id="rId7"/>
+          <w:headerReference w:type="default" r:id="rId8"/>
+          <w:footerReference w:type="default" r:id="rId9"/>
           <w:pgSz w:w="12240" w:h="15840"/>
           <w:pgMar w:top="1440" w:right="1440" w:bottom="1440" w:left="1440" w:header="720" w:footer="720" w:gutter="0"/>
           <w:pgNumType w:fmt="lowerRoman" w:start="0"/>
@@ -3803,118 +3806,6 @@
                           <pic:cNvPicPr/>
                         </pic:nvPicPr>
                         <pic:blipFill>
-                          <a:blip r:embed="rId8">
-                            <a:extLst>
-                              <a:ext uri="{28A0092B-C50C-407E-A947-70E740481C1C}">
-                                <a14:useLocalDpi xmlns:a14="http://schemas.microsoft.com/office/drawing/2010/main" val="0"/>
-                              </a:ext>
-                            </a:extLst>
-                          </a:blip>
-                          <a:stretch>
-                            <a:fillRect/>
-                          </a:stretch>
-                        </pic:blipFill>
-                        <pic:spPr>
-                          <a:xfrm>
-                            <a:off x="0" y="0"/>
-                            <a:ext cx="1719524" cy="2742188"/>
-                          </a:xfrm>
-                          <a:prstGeom prst="rect">
-                            <a:avLst/>
-                          </a:prstGeom>
-                        </pic:spPr>
-                      </pic:pic>
-                    </a:graphicData>
-                  </a:graphic>
-                </wp:inline>
-              </w:drawing>
-            </w:r>
-          </w:p>
-        </w:tc>
-        <w:tc>
-          <w:tcPr>
-            <w:tcW w:w="1667" w:type="pct"/>
-          </w:tcPr>
-          <w:p>
-            <w:pPr>
-              <w:jc w:val="center"/>
-            </w:pPr>
-            <w:r>
-              <w:rPr>
-                <w:noProof/>
-              </w:rPr>
-              <w:drawing>
-                <wp:inline distT="0" distB="0" distL="0" distR="0" wp14:anchorId="19EC5C2A" wp14:editId="498DAE36">
-                  <wp:extent cx="1719524" cy="2742188"/>
-                  <wp:effectExtent l="0" t="0" r="0" b="1270"/>
-                  <wp:docPr id="20" name="Picture 20"/>
-                  <wp:cNvGraphicFramePr>
-                    <a:graphicFrameLocks xmlns:a="http://schemas.openxmlformats.org/drawingml/2006/main" noChangeAspect="1"/>
-                  </wp:cNvGraphicFramePr>
-                  <a:graphic xmlns:a="http://schemas.openxmlformats.org/drawingml/2006/main">
-                    <a:graphicData uri="http://schemas.openxmlformats.org/drawingml/2006/picture">
-                      <pic:pic xmlns:pic="http://schemas.openxmlformats.org/drawingml/2006/picture">
-                        <pic:nvPicPr>
-                          <pic:cNvPr id="12" name="splash_error.png"/>
-                          <pic:cNvPicPr/>
-                        </pic:nvPicPr>
-                        <pic:blipFill>
-                          <a:blip r:embed="rId9">
-                            <a:extLst>
-                              <a:ext uri="{28A0092B-C50C-407E-A947-70E740481C1C}">
-                                <a14:useLocalDpi xmlns:a14="http://schemas.microsoft.com/office/drawing/2010/main" val="0"/>
-                              </a:ext>
-                            </a:extLst>
-                          </a:blip>
-                          <a:stretch>
-                            <a:fillRect/>
-                          </a:stretch>
-                        </pic:blipFill>
-                        <pic:spPr>
-                          <a:xfrm>
-                            <a:off x="0" y="0"/>
-                            <a:ext cx="1719524" cy="2742188"/>
-                          </a:xfrm>
-                          <a:prstGeom prst="rect">
-                            <a:avLst/>
-                          </a:prstGeom>
-                        </pic:spPr>
-                      </pic:pic>
-                    </a:graphicData>
-                  </a:graphic>
-                </wp:inline>
-              </w:drawing>
-            </w:r>
-          </w:p>
-        </w:tc>
-        <w:tc>
-          <w:tcPr>
-            <w:tcW w:w="1667" w:type="pct"/>
-          </w:tcPr>
-          <w:p>
-            <w:pPr>
-              <w:jc w:val="center"/>
-            </w:pPr>
-            <w:r>
-              <w:rPr>
-                <w:noProof/>
-              </w:rPr>
-              <w:drawing>
-                <wp:inline distT="0" distB="0" distL="0" distR="0" wp14:anchorId="2C596C47" wp14:editId="0D35D3FD">
-                  <wp:extent cx="1719524" cy="2742188"/>
-                  <wp:effectExtent l="0" t="0" r="0" b="1270"/>
-                  <wp:docPr id="12" name="Picture 12"/>
-                  <wp:cNvGraphicFramePr>
-                    <a:graphicFrameLocks xmlns:a="http://schemas.openxmlformats.org/drawingml/2006/main" noChangeAspect="1"/>
-                  </wp:cNvGraphicFramePr>
-                  <a:graphic xmlns:a="http://schemas.openxmlformats.org/drawingml/2006/main">
-                    <a:graphicData uri="http://schemas.openxmlformats.org/drawingml/2006/picture">
-                      <pic:pic xmlns:pic="http://schemas.openxmlformats.org/drawingml/2006/picture">
-                        <pic:nvPicPr>
-                          <pic:cNvPr id="12" name="splash_error.png"/>
-                          <pic:cNvPicPr/>
-                        </pic:nvPicPr>
-                        <pic:blipFill>
                           <a:blip r:embed="rId10">
                             <a:extLst>
                               <a:ext uri="{28A0092B-C50C-407E-A947-70E740481C1C}">
@@ -3943,6 +3834,118 @@
             </w:r>
           </w:p>
         </w:tc>
+        <w:tc>
+          <w:tcPr>
+            <w:tcW w:w="1667" w:type="pct"/>
+          </w:tcPr>
+          <w:p>
+            <w:pPr>
+              <w:jc w:val="center"/>
+            </w:pPr>
+            <w:r>
+              <w:rPr>
+                <w:noProof/>
+              </w:rPr>
+              <w:drawing>
+                <wp:inline distT="0" distB="0" distL="0" distR="0" wp14:anchorId="19EC5C2A" wp14:editId="498DAE36">
+                  <wp:extent cx="1719524" cy="2742188"/>
+                  <wp:effectExtent l="0" t="0" r="0" b="1270"/>
+                  <wp:docPr id="20" name="Picture 20"/>
+                  <wp:cNvGraphicFramePr>
+                    <a:graphicFrameLocks xmlns:a="http://schemas.openxmlformats.org/drawingml/2006/main" noChangeAspect="1"/>
+                  </wp:cNvGraphicFramePr>
+                  <a:graphic xmlns:a="http://schemas.openxmlformats.org/drawingml/2006/main">
+                    <a:graphicData uri="http://schemas.openxmlformats.org/drawingml/2006/picture">
+                      <pic:pic xmlns:pic="http://schemas.openxmlformats.org/drawingml/2006/picture">
+                        <pic:nvPicPr>
+                          <pic:cNvPr id="12" name="splash_error.png"/>
+                          <pic:cNvPicPr/>
+                        </pic:nvPicPr>
+                        <pic:blipFill>
+                          <a:blip r:embed="rId11">
+                            <a:extLst>
+                              <a:ext uri="{28A0092B-C50C-407E-A947-70E740481C1C}">
+                                <a14:useLocalDpi xmlns:a14="http://schemas.microsoft.com/office/drawing/2010/main" val="0"/>
+                              </a:ext>
+                            </a:extLst>
+                          </a:blip>
+                          <a:stretch>
+                            <a:fillRect/>
+                          </a:stretch>
+                        </pic:blipFill>
+                        <pic:spPr>
+                          <a:xfrm>
+                            <a:off x="0" y="0"/>
+                            <a:ext cx="1719524" cy="2742188"/>
+                          </a:xfrm>
+                          <a:prstGeom prst="rect">
+                            <a:avLst/>
+                          </a:prstGeom>
+                        </pic:spPr>
+                      </pic:pic>
+                    </a:graphicData>
+                  </a:graphic>
+                </wp:inline>
+              </w:drawing>
+            </w:r>
+          </w:p>
+        </w:tc>
+        <w:tc>
+          <w:tcPr>
+            <w:tcW w:w="1667" w:type="pct"/>
+          </w:tcPr>
+          <w:p>
+            <w:pPr>
+              <w:jc w:val="center"/>
+            </w:pPr>
+            <w:r>
+              <w:rPr>
+                <w:noProof/>
+              </w:rPr>
+              <w:drawing>
+                <wp:inline distT="0" distB="0" distL="0" distR="0" wp14:anchorId="2C596C47" wp14:editId="0D35D3FD">
+                  <wp:extent cx="1719524" cy="2742188"/>
+                  <wp:effectExtent l="0" t="0" r="0" b="1270"/>
+                  <wp:docPr id="12" name="Picture 12"/>
+                  <wp:cNvGraphicFramePr>
+                    <a:graphicFrameLocks xmlns:a="http://schemas.openxmlformats.org/drawingml/2006/main" noChangeAspect="1"/>
+                  </wp:cNvGraphicFramePr>
+                  <a:graphic xmlns:a="http://schemas.openxmlformats.org/drawingml/2006/main">
+                    <a:graphicData uri="http://schemas.openxmlformats.org/drawingml/2006/picture">
+                      <pic:pic xmlns:pic="http://schemas.openxmlformats.org/drawingml/2006/picture">
+                        <pic:nvPicPr>
+                          <pic:cNvPr id="12" name="splash_error.png"/>
+                          <pic:cNvPicPr/>
+                        </pic:nvPicPr>
+                        <pic:blipFill>
+                          <a:blip r:embed="rId12">
+                            <a:extLst>
+                              <a:ext uri="{28A0092B-C50C-407E-A947-70E740481C1C}">
+                                <a14:useLocalDpi xmlns:a14="http://schemas.microsoft.com/office/drawing/2010/main" val="0"/>
+                              </a:ext>
+                            </a:extLst>
+                          </a:blip>
+                          <a:stretch>
+                            <a:fillRect/>
+                          </a:stretch>
+                        </pic:blipFill>
+                        <pic:spPr>
+                          <a:xfrm>
+                            <a:off x="0" y="0"/>
+                            <a:ext cx="1719524" cy="2742188"/>
+                          </a:xfrm>
+                          <a:prstGeom prst="rect">
+                            <a:avLst/>
+                          </a:prstGeom>
+                        </pic:spPr>
+                      </pic:pic>
+                    </a:graphicData>
+                  </a:graphic>
+                </wp:inline>
+              </w:drawing>
+            </w:r>
+          </w:p>
+        </w:tc>
       </w:tr>
     </w:tbl>
     <w:p>
@@ -3964,26 +3967,13 @@
       </w:r>
     </w:p>
     <w:p>
-      <w:pPr>
-        <w:pStyle w:val="Heading4"/>
-      </w:pPr>
       <w:r>
-        <w:t>New User</w:t>
+        <w:t xml:space="preserve">The purpose of the login screen is to provide a way for a new user to register an account for the app, as well as providing </w:t>
+      </w:r>
+      <w:r>
+        <w:t>existing users a way to login if for some reason they have logged out or are required to login again.</w:t>
       </w:r>
     </w:p>
-    <w:p>
-      <w:bookmarkStart w:id="6" w:name="_GoBack"/>
-      <w:bookmarkEnd w:id="6"/>
-    </w:p>
-    <w:p>
-      <w:pPr>
-        <w:pStyle w:val="Heading4"/>
-      </w:pPr>
-      <w:r>
-        <w:t>Existing User</w:t>
-      </w:r>
-    </w:p>
-    <w:p/>
     <w:p>
       <w:pPr>
         <w:pStyle w:val="Heading3"/>
@@ -3999,6 +3989,21 @@
       <w:r>
         <w:t>New User</w:t>
       </w:r>
+      <w:r>
+        <w:t xml:space="preserve"> Specific</w:t>
+      </w:r>
+    </w:p>
+    <w:p/>
+    <w:p>
+      <w:pPr>
+        <w:pStyle w:val="Heading4"/>
+      </w:pPr>
+      <w:r>
+        <w:t>Existing User</w:t>
+      </w:r>
+      <w:r>
+        <w:t xml:space="preserve"> Specific</w:t>
+      </w:r>
     </w:p>
     <w:p/>
     <w:p>
@@ -4007,10 +4012,95 @@
       </w:pPr>
       <w:r>
         <w:lastRenderedPageBreak/>
-        <w:t>Existing User</w:t>
+        <w:t>Common</w:t>
       </w:r>
     </w:p>
-    <w:p/>
+    <w:p>
+      <w:pPr>
+        <w:pStyle w:val="ListParagraph"/>
+        <w:numPr>
+          <w:ilvl w:val="0"/>
+          <w:numId w:val="4"/>
+        </w:numPr>
+      </w:pPr>
+      <w:r>
+        <w:t>Logo</w:t>
+      </w:r>
+    </w:p>
+    <w:p>
+      <w:pPr>
+        <w:pStyle w:val="ListParagraph"/>
+        <w:numPr>
+          <w:ilvl w:val="0"/>
+          <w:numId w:val="4"/>
+        </w:numPr>
+      </w:pPr>
+      <w:r>
+        <w:t>Heading</w:t>
+      </w:r>
+    </w:p>
+    <w:p>
+      <w:pPr>
+        <w:pStyle w:val="ListParagraph"/>
+        <w:numPr>
+          <w:ilvl w:val="0"/>
+          <w:numId w:val="4"/>
+        </w:numPr>
+      </w:pPr>
+      <w:r>
+        <w:t>Error Modal</w:t>
+      </w:r>
+    </w:p>
+    <w:p>
+      <w:pPr>
+        <w:pStyle w:val="ListParagraph"/>
+        <w:numPr>
+          <w:ilvl w:val="0"/>
+          <w:numId w:val="4"/>
+        </w:numPr>
+      </w:pPr>
+      <w:r>
+        <w:t>Error Alert</w:t>
+      </w:r>
+    </w:p>
+    <w:p>
+      <w:pPr>
+        <w:pStyle w:val="ListParagraph"/>
+        <w:numPr>
+          <w:ilvl w:val="0"/>
+          <w:numId w:val="4"/>
+        </w:numPr>
+      </w:pPr>
+      <w:r>
+        <w:t>Skip Button</w:t>
+      </w:r>
+    </w:p>
+    <w:p>
+      <w:pPr>
+        <w:pStyle w:val="ListParagraph"/>
+        <w:numPr>
+          <w:ilvl w:val="0"/>
+          <w:numId w:val="4"/>
+        </w:numPr>
+      </w:pPr>
+      <w:r>
+        <w:t>Login with Google Button</w:t>
+      </w:r>
+    </w:p>
+    <w:p>
+      <w:pPr>
+        <w:pStyle w:val="ListParagraph"/>
+        <w:numPr>
+          <w:ilvl w:val="0"/>
+          <w:numId w:val="4"/>
+        </w:numPr>
+      </w:pPr>
+      <w:r>
+        <w:t>Login with Facebook Button</w:t>
+      </w:r>
+      <w:bookmarkStart w:id="6" w:name="_GoBack"/>
+      <w:bookmarkEnd w:id="6"/>
+    </w:p>
     <w:p>
       <w:pPr>
         <w:pStyle w:val="Heading3"/>
@@ -4085,7 +4175,7 @@
               <w:rPr>
                 <w:b/>
               </w:rPr>
-              <w:t>Establishing Connection</w:t>
+              <w:t>Error</w:t>
             </w:r>
           </w:p>
         </w:tc>
@@ -4104,7 +4194,7 @@
               <w:rPr>
                 <w:b/>
               </w:rPr>
-              <w:t>Connection Unavailable</w:t>
+              <w:t>Logging In</w:t>
             </w:r>
           </w:p>
         </w:tc>
@@ -4126,10 +4216,10 @@
                 <w:noProof/>
               </w:rPr>
               <w:drawing>
-                <wp:inline distT="0" distB="0" distL="0" distR="0" wp14:anchorId="609110C3" wp14:editId="1BC9C271">
-                  <wp:extent cx="1717868" cy="2742188"/>
+                <wp:inline distT="0" distB="0" distL="0" distR="0" wp14:anchorId="5B802162" wp14:editId="702045BB">
+                  <wp:extent cx="1717868" cy="2742186"/>
                   <wp:effectExtent l="0" t="0" r="0" b="1270"/>
-                  <wp:docPr id="22" name="Picture 22"/>
+                  <wp:docPr id="1" name="Picture 1"/>
                   <wp:cNvGraphicFramePr>
                     <a:graphicFrameLocks xmlns:a="http://schemas.openxmlformats.org/drawingml/2006/main" noChangeAspect="1"/>
                   </wp:cNvGraphicFramePr>
@@ -4141,7 +4231,119 @@
                           <pic:cNvPicPr/>
                         </pic:nvPicPr>
                         <pic:blipFill>
-                          <a:blip r:embed="rId11">
+                          <a:blip r:embed="rId13">
+                            <a:extLst>
+                              <a:ext uri="{28A0092B-C50C-407E-A947-70E740481C1C}">
+                                <a14:useLocalDpi xmlns:a14="http://schemas.microsoft.com/office/drawing/2010/main" val="0"/>
+                              </a:ext>
+                            </a:extLst>
+                          </a:blip>
+                          <a:stretch>
+                            <a:fillRect/>
+                          </a:stretch>
+                        </pic:blipFill>
+                        <pic:spPr>
+                          <a:xfrm>
+                            <a:off x="0" y="0"/>
+                            <a:ext cx="1717868" cy="2742186"/>
+                          </a:xfrm>
+                          <a:prstGeom prst="rect">
+                            <a:avLst/>
+                          </a:prstGeom>
+                        </pic:spPr>
+                      </pic:pic>
+                    </a:graphicData>
+                  </a:graphic>
+                </wp:inline>
+              </w:drawing>
+            </w:r>
+          </w:p>
+        </w:tc>
+        <w:tc>
+          <w:tcPr>
+            <w:tcW w:w="1667" w:type="pct"/>
+          </w:tcPr>
+          <w:p>
+            <w:pPr>
+              <w:jc w:val="center"/>
+            </w:pPr>
+            <w:r>
+              <w:rPr>
+                <w:noProof/>
+              </w:rPr>
+              <w:drawing>
+                <wp:inline distT="0" distB="0" distL="0" distR="0" wp14:anchorId="1AE6DDA7" wp14:editId="25D2222A">
+                  <wp:extent cx="1712534" cy="2742188"/>
+                  <wp:effectExtent l="0" t="0" r="2540" b="1270"/>
+                  <wp:docPr id="2" name="Picture 2"/>
+                  <wp:cNvGraphicFramePr>
+                    <a:graphicFrameLocks xmlns:a="http://schemas.openxmlformats.org/drawingml/2006/main" noChangeAspect="1"/>
+                  </wp:cNvGraphicFramePr>
+                  <a:graphic xmlns:a="http://schemas.openxmlformats.org/drawingml/2006/main">
+                    <a:graphicData uri="http://schemas.openxmlformats.org/drawingml/2006/picture">
+                      <pic:pic xmlns:pic="http://schemas.openxmlformats.org/drawingml/2006/picture">
+                        <pic:nvPicPr>
+                          <pic:cNvPr id="12" name="splash_error.png"/>
+                          <pic:cNvPicPr/>
+                        </pic:nvPicPr>
+                        <pic:blipFill>
+                          <a:blip r:embed="rId14">
+                            <a:extLst>
+                              <a:ext uri="{28A0092B-C50C-407E-A947-70E740481C1C}">
+                                <a14:useLocalDpi xmlns:a14="http://schemas.microsoft.com/office/drawing/2010/main" val="0"/>
+                              </a:ext>
+                            </a:extLst>
+                          </a:blip>
+                          <a:stretch>
+                            <a:fillRect/>
+                          </a:stretch>
+                        </pic:blipFill>
+                        <pic:spPr>
+                          <a:xfrm>
+                            <a:off x="0" y="0"/>
+                            <a:ext cx="1712534" cy="2742188"/>
+                          </a:xfrm>
+                          <a:prstGeom prst="rect">
+                            <a:avLst/>
+                          </a:prstGeom>
+                        </pic:spPr>
+                      </pic:pic>
+                    </a:graphicData>
+                  </a:graphic>
+                </wp:inline>
+              </w:drawing>
+            </w:r>
+          </w:p>
+        </w:tc>
+        <w:tc>
+          <w:tcPr>
+            <w:tcW w:w="1667" w:type="pct"/>
+          </w:tcPr>
+          <w:p>
+            <w:pPr>
+              <w:jc w:val="center"/>
+            </w:pPr>
+            <w:r>
+              <w:rPr>
+                <w:noProof/>
+              </w:rPr>
+              <w:drawing>
+                <wp:inline distT="0" distB="0" distL="0" distR="0" wp14:anchorId="09757E93" wp14:editId="7B8594A8">
+                  <wp:extent cx="1717868" cy="2742188"/>
+                  <wp:effectExtent l="0" t="0" r="0" b="1270"/>
+                  <wp:docPr id="3" name="Picture 3"/>
+                  <wp:cNvGraphicFramePr>
+                    <a:graphicFrameLocks xmlns:a="http://schemas.openxmlformats.org/drawingml/2006/main" noChangeAspect="1"/>
+                  </wp:cNvGraphicFramePr>
+                  <a:graphic xmlns:a="http://schemas.openxmlformats.org/drawingml/2006/main">
+                    <a:graphicData uri="http://schemas.openxmlformats.org/drawingml/2006/picture">
+                      <pic:pic xmlns:pic="http://schemas.openxmlformats.org/drawingml/2006/picture">
+                        <pic:nvPicPr>
+                          <pic:cNvPr id="12" name="splash_error.png"/>
+                          <pic:cNvPicPr/>
+                        </pic:nvPicPr>
+                        <pic:blipFill>
+                          <a:blip r:embed="rId15">
                             <a:extLst>
                               <a:ext uri="{28A0092B-C50C-407E-A947-70E740481C1C}">
                                 <a14:useLocalDpi xmlns:a14="http://schemas.microsoft.com/office/drawing/2010/main" val="0"/>
@@ -4169,6 +4371,24 @@
             </w:r>
           </w:p>
         </w:tc>
+      </w:tr>
+      <w:tr>
+        <w:trPr>
+          <w:jc w:val="center"/>
+        </w:trPr>
+        <w:tc>
+          <w:tcPr>
+            <w:tcW w:w="1666" w:type="pct"/>
+          </w:tcPr>
+          <w:p>
+            <w:pPr>
+              <w:jc w:val="center"/>
+              <w:rPr>
+                <w:noProof/>
+              </w:rPr>
+            </w:pPr>
+          </w:p>
+        </w:tc>
         <w:tc>
           <w:tcPr>
             <w:tcW w:w="1667" w:type="pct"/>
@@ -4176,16 +4396,19 @@
           <w:p>
             <w:pPr>
               <w:jc w:val="center"/>
+              <w:rPr>
+                <w:noProof/>
+              </w:rPr>
             </w:pPr>
             <w:r>
               <w:rPr>
                 <w:noProof/>
               </w:rPr>
               <w:drawing>
-                <wp:inline distT="0" distB="0" distL="0" distR="0" wp14:anchorId="1623D89B" wp14:editId="78396D20">
-                  <wp:extent cx="1719524" cy="2742188"/>
-                  <wp:effectExtent l="0" t="0" r="0" b="1270"/>
-                  <wp:docPr id="23" name="Picture 23"/>
+                <wp:inline distT="0" distB="0" distL="0" distR="0" wp14:anchorId="4EA4E744" wp14:editId="27490DD2">
+                  <wp:extent cx="1712534" cy="2742188"/>
+                  <wp:effectExtent l="0" t="0" r="2540" b="1270"/>
+                  <wp:docPr id="4" name="Picture 4"/>
                   <wp:cNvGraphicFramePr>
                     <a:graphicFrameLocks xmlns:a="http://schemas.openxmlformats.org/drawingml/2006/main" noChangeAspect="1"/>
                   </wp:cNvGraphicFramePr>
@@ -4197,7 +4420,7 @@
                           <pic:cNvPicPr/>
                         </pic:nvPicPr>
                         <pic:blipFill>
-                          <a:blip r:embed="rId9">
+                          <a:blip r:embed="rId16">
                             <a:extLst>
                               <a:ext uri="{28A0092B-C50C-407E-A947-70E740481C1C}">
                                 <a14:useLocalDpi xmlns:a14="http://schemas.microsoft.com/office/drawing/2010/main" val="0"/>
@@ -4211,7 +4434,7 @@
                         <pic:spPr>
                           <a:xfrm>
                             <a:off x="0" y="0"/>
-                            <a:ext cx="1719524" cy="2742188"/>
+                            <a:ext cx="1712534" cy="2742188"/>
                           </a:xfrm>
                           <a:prstGeom prst="rect">
                             <a:avLst/>
@@ -4232,16 +4455,19 @@
           <w:p>
             <w:pPr>
               <w:jc w:val="center"/>
+              <w:rPr>
+                <w:noProof/>
+              </w:rPr>
             </w:pPr>
             <w:r>
               <w:rPr>
                 <w:noProof/>
               </w:rPr>
               <w:drawing>
-                <wp:inline distT="0" distB="0" distL="0" distR="0" wp14:anchorId="4E1C5504" wp14:editId="2FF665FA">
-                  <wp:extent cx="1719524" cy="2742188"/>
-                  <wp:effectExtent l="0" t="0" r="0" b="1270"/>
-                  <wp:docPr id="24" name="Picture 24"/>
+                <wp:inline distT="0" distB="0" distL="0" distR="0" wp14:anchorId="38A3FD44" wp14:editId="0637FA97">
+                  <wp:extent cx="1712534" cy="2733672"/>
+                  <wp:effectExtent l="0" t="0" r="2540" b="0"/>
+                  <wp:docPr id="5" name="Picture 5"/>
                   <wp:cNvGraphicFramePr>
                     <a:graphicFrameLocks xmlns:a="http://schemas.openxmlformats.org/drawingml/2006/main" noChangeAspect="1"/>
                   </wp:cNvGraphicFramePr>
@@ -4253,7 +4479,7 @@
                           <pic:cNvPicPr/>
                         </pic:nvPicPr>
                         <pic:blipFill>
-                          <a:blip r:embed="rId10">
+                          <a:blip r:embed="rId17">
                             <a:extLst>
                               <a:ext uri="{28A0092B-C50C-407E-A947-70E740481C1C}">
                                 <a14:useLocalDpi xmlns:a14="http://schemas.microsoft.com/office/drawing/2010/main" val="0"/>
@@ -4267,7 +4493,7 @@
                         <pic:spPr>
                           <a:xfrm>
                             <a:off x="0" y="0"/>
-                            <a:ext cx="1719524" cy="2742188"/>
+                            <a:ext cx="1712534" cy="2733672"/>
                           </a:xfrm>
                           <a:prstGeom prst="rect">
                             <a:avLst/>
@@ -4390,6 +4616,7 @@
               <w:rPr>
                 <w:noProof/>
               </w:rPr>
+              <w:lastRenderedPageBreak/>
               <w:drawing>
                 <wp:inline distT="0" distB="0" distL="0" distR="0" wp14:anchorId="6B79DA23" wp14:editId="6714B9A9">
                   <wp:extent cx="1717868" cy="2742188"/>
@@ -4406,7 +4633,7 @@
                           <pic:cNvPicPr/>
                         </pic:nvPicPr>
                         <pic:blipFill>
-                          <a:blip r:embed="rId12">
+                          <a:blip r:embed="rId18">
                             <a:extLst>
                               <a:ext uri="{28A0092B-C50C-407E-A947-70E740481C1C}">
                                 <a14:useLocalDpi xmlns:a14="http://schemas.microsoft.com/office/drawing/2010/main" val="0"/>
@@ -4451,62 +4678,6 @@
                   <wp:extent cx="1712534" cy="2742188"/>
                   <wp:effectExtent l="0" t="0" r="2540" b="1270"/>
                   <wp:docPr id="26" name="Picture 26"/>
-                  <wp:cNvGraphicFramePr>
-                    <a:graphicFrameLocks xmlns:a="http://schemas.openxmlformats.org/drawingml/2006/main" noChangeAspect="1"/>
-                  </wp:cNvGraphicFramePr>
-                  <a:graphic xmlns:a="http://schemas.openxmlformats.org/drawingml/2006/main">
-                    <a:graphicData uri="http://schemas.openxmlformats.org/drawingml/2006/picture">
-                      <pic:pic xmlns:pic="http://schemas.openxmlformats.org/drawingml/2006/picture">
-                        <pic:nvPicPr>
-                          <pic:cNvPr id="12" name="splash_error.png"/>
-                          <pic:cNvPicPr/>
-                        </pic:nvPicPr>
-                        <pic:blipFill>
-                          <a:blip r:embed="rId13">
-                            <a:extLst>
-                              <a:ext uri="{28A0092B-C50C-407E-A947-70E740481C1C}">
-                                <a14:useLocalDpi xmlns:a14="http://schemas.microsoft.com/office/drawing/2010/main" val="0"/>
-                              </a:ext>
-                            </a:extLst>
-                          </a:blip>
-                          <a:stretch>
-                            <a:fillRect/>
-                          </a:stretch>
-                        </pic:blipFill>
-                        <pic:spPr>
-                          <a:xfrm>
-                            <a:off x="0" y="0"/>
-                            <a:ext cx="1712534" cy="2742188"/>
-                          </a:xfrm>
-                          <a:prstGeom prst="rect">
-                            <a:avLst/>
-                          </a:prstGeom>
-                        </pic:spPr>
-                      </pic:pic>
-                    </a:graphicData>
-                  </a:graphic>
-                </wp:inline>
-              </w:drawing>
-            </w:r>
-          </w:p>
-        </w:tc>
-        <w:tc>
-          <w:tcPr>
-            <w:tcW w:w="1667" w:type="pct"/>
-          </w:tcPr>
-          <w:p>
-            <w:pPr>
-              <w:jc w:val="center"/>
-            </w:pPr>
-            <w:r>
-              <w:rPr>
-                <w:noProof/>
-              </w:rPr>
-              <w:drawing>
-                <wp:inline distT="0" distB="0" distL="0" distR="0" wp14:anchorId="48D49C73" wp14:editId="00CF5956">
-                  <wp:extent cx="1717868" cy="2742188"/>
-                  <wp:effectExtent l="0" t="0" r="0" b="1270"/>
-                  <wp:docPr id="27" name="Picture 27"/>
                   <wp:cNvGraphicFramePr>
                     <a:graphicFrameLocks xmlns:a="http://schemas.openxmlformats.org/drawingml/2006/main" noChangeAspect="1"/>
                   </wp:cNvGraphicFramePr>
@@ -4532,7 +4703,7 @@
                         <pic:spPr>
                           <a:xfrm>
                             <a:off x="0" y="0"/>
-                            <a:ext cx="1717868" cy="2742188"/>
+                            <a:ext cx="1712534" cy="2742188"/>
                           </a:xfrm>
                           <a:prstGeom prst="rect">
                             <a:avLst/>
@@ -4546,24 +4717,6 @@
             </w:r>
           </w:p>
         </w:tc>
-      </w:tr>
-      <w:tr>
-        <w:trPr>
-          <w:jc w:val="center"/>
-        </w:trPr>
-        <w:tc>
-          <w:tcPr>
-            <w:tcW w:w="1666" w:type="pct"/>
-          </w:tcPr>
-          <w:p>
-            <w:pPr>
-              <w:jc w:val="center"/>
-              <w:rPr>
-                <w:noProof/>
-              </w:rPr>
-            </w:pPr>
-          </w:p>
-        </w:tc>
         <w:tc>
           <w:tcPr>
             <w:tcW w:w="1667" w:type="pct"/>
@@ -4571,19 +4724,16 @@
           <w:p>
             <w:pPr>
               <w:jc w:val="center"/>
-              <w:rPr>
-                <w:noProof/>
-              </w:rPr>
             </w:pPr>
             <w:r>
               <w:rPr>
                 <w:noProof/>
               </w:rPr>
               <w:drawing>
-                <wp:inline distT="0" distB="0" distL="0" distR="0" wp14:anchorId="2BD7EF02" wp14:editId="027AE83A">
-                  <wp:extent cx="1712534" cy="2742188"/>
-                  <wp:effectExtent l="0" t="0" r="2540" b="1270"/>
-                  <wp:docPr id="29" name="Picture 29"/>
+                <wp:inline distT="0" distB="0" distL="0" distR="0" wp14:anchorId="48D49C73" wp14:editId="00CF5956">
+                  <wp:extent cx="1717868" cy="2742188"/>
+                  <wp:effectExtent l="0" t="0" r="0" b="1270"/>
+                  <wp:docPr id="27" name="Picture 27"/>
                   <wp:cNvGraphicFramePr>
                     <a:graphicFrameLocks xmlns:a="http://schemas.openxmlformats.org/drawingml/2006/main" noChangeAspect="1"/>
                   </wp:cNvGraphicFramePr>
@@ -4609,6 +4759,83 @@
                         <pic:spPr>
                           <a:xfrm>
                             <a:off x="0" y="0"/>
+                            <a:ext cx="1717868" cy="2742188"/>
+                          </a:xfrm>
+                          <a:prstGeom prst="rect">
+                            <a:avLst/>
+                          </a:prstGeom>
+                        </pic:spPr>
+                      </pic:pic>
+                    </a:graphicData>
+                  </a:graphic>
+                </wp:inline>
+              </w:drawing>
+            </w:r>
+          </w:p>
+        </w:tc>
+      </w:tr>
+      <w:tr>
+        <w:trPr>
+          <w:jc w:val="center"/>
+        </w:trPr>
+        <w:tc>
+          <w:tcPr>
+            <w:tcW w:w="1666" w:type="pct"/>
+          </w:tcPr>
+          <w:p>
+            <w:pPr>
+              <w:jc w:val="center"/>
+              <w:rPr>
+                <w:noProof/>
+              </w:rPr>
+            </w:pPr>
+          </w:p>
+        </w:tc>
+        <w:tc>
+          <w:tcPr>
+            <w:tcW w:w="1667" w:type="pct"/>
+          </w:tcPr>
+          <w:p>
+            <w:pPr>
+              <w:jc w:val="center"/>
+              <w:rPr>
+                <w:noProof/>
+              </w:rPr>
+            </w:pPr>
+            <w:r>
+              <w:rPr>
+                <w:noProof/>
+              </w:rPr>
+              <w:drawing>
+                <wp:inline distT="0" distB="0" distL="0" distR="0" wp14:anchorId="2BD7EF02" wp14:editId="027AE83A">
+                  <wp:extent cx="1712534" cy="2742188"/>
+                  <wp:effectExtent l="0" t="0" r="2540" b="1270"/>
+                  <wp:docPr id="29" name="Picture 29"/>
+                  <wp:cNvGraphicFramePr>
+                    <a:graphicFrameLocks xmlns:a="http://schemas.openxmlformats.org/drawingml/2006/main" noChangeAspect="1"/>
+                  </wp:cNvGraphicFramePr>
+                  <a:graphic xmlns:a="http://schemas.openxmlformats.org/drawingml/2006/main">
+                    <a:graphicData uri="http://schemas.openxmlformats.org/drawingml/2006/picture">
+                      <pic:pic xmlns:pic="http://schemas.openxmlformats.org/drawingml/2006/picture">
+                        <pic:nvPicPr>
+                          <pic:cNvPr id="12" name="splash_error.png"/>
+                          <pic:cNvPicPr/>
+                        </pic:nvPicPr>
+                        <pic:blipFill>
+                          <a:blip r:embed="rId16">
+                            <a:extLst>
+                              <a:ext uri="{28A0092B-C50C-407E-A947-70E740481C1C}">
+                                <a14:useLocalDpi xmlns:a14="http://schemas.microsoft.com/office/drawing/2010/main" val="0"/>
+                              </a:ext>
+                            </a:extLst>
+                          </a:blip>
+                          <a:stretch>
+                            <a:fillRect/>
+                          </a:stretch>
+                        </pic:blipFill>
+                        <pic:spPr>
+                          <a:xfrm>
+                            <a:off x="0" y="0"/>
                             <a:ext cx="1712534" cy="2742188"/>
                           </a:xfrm>
                           <a:prstGeom prst="rect">
@@ -4654,7 +4881,7 @@
                           <pic:cNvPicPr/>
                         </pic:nvPicPr>
                         <pic:blipFill>
-                          <a:blip r:embed="rId16">
+                          <a:blip r:embed="rId17">
                             <a:extLst>
                               <a:ext uri="{28A0092B-C50C-407E-A947-70E740481C1C}">
                                 <a14:useLocalDpi xmlns:a14="http://schemas.microsoft.com/office/drawing/2010/main" val="0"/>
@@ -4804,6 +5031,7 @@
               <w:rPr>
                 <w:noProof/>
               </w:rPr>
+              <w:lastRenderedPageBreak/>
               <w:drawing>
                 <wp:inline distT="0" distB="0" distL="0" distR="0" wp14:anchorId="3773409B" wp14:editId="52D1A602">
                   <wp:extent cx="1712534" cy="2742188"/>
@@ -4820,7 +5048,7 @@
                           <pic:cNvPicPr/>
                         </pic:nvPicPr>
                         <pic:blipFill>
-                          <a:blip r:embed="rId17">
+                          <a:blip r:embed="rId19">
                             <a:extLst>
                               <a:ext uri="{28A0092B-C50C-407E-A947-70E740481C1C}">
                                 <a14:useLocalDpi xmlns:a14="http://schemas.microsoft.com/office/drawing/2010/main" val="0"/>
@@ -4876,7 +5104,7 @@
                           <pic:cNvPicPr/>
                         </pic:nvPicPr>
                         <pic:blipFill>
-                          <a:blip r:embed="rId18">
+                          <a:blip r:embed="rId20">
                             <a:extLst>
                               <a:ext uri="{28A0092B-C50C-407E-A947-70E740481C1C}">
                                 <a14:useLocalDpi xmlns:a14="http://schemas.microsoft.com/office/drawing/2010/main" val="0"/>
@@ -4934,7 +5162,6 @@
       </w:pPr>
       <w:bookmarkStart w:id="13" w:name="_Toc513114888"/>
       <w:r>
-        <w:lastRenderedPageBreak/>
         <w:t>Components</w:t>
       </w:r>
       <w:bookmarkEnd w:id="13"/>
@@ -5043,6 +5270,7 @@
       </w:pPr>
       <w:bookmarkStart w:id="23" w:name="_Toc513114898"/>
       <w:r>
+        <w:lastRenderedPageBreak/>
         <w:t>Account</w:t>
       </w:r>
       <w:bookmarkEnd w:id="23"/>
@@ -5131,7 +5359,6 @@
       </w:pPr>
       <w:bookmarkStart w:id="31" w:name="_Toc513114906"/>
       <w:r>
-        <w:lastRenderedPageBreak/>
         <w:t>Settings</w:t>
       </w:r>
       <w:bookmarkEnd w:id="31"/>
@@ -5215,7 +5442,7 @@
                     <pic:cNvPicPr/>
                   </pic:nvPicPr>
                   <pic:blipFill>
-                    <a:blip r:embed="rId19" cstate="print">
+                    <a:blip r:embed="rId21" cstate="print">
                       <a:extLst>
                         <a:ext uri="{28A0092B-C50C-407E-A947-70E740481C1C}">
                           <a14:useLocalDpi xmlns:a14="http://schemas.microsoft.com/office/drawing/2010/main" val="0"/>
@@ -5274,7 +5501,7 @@
                     <pic:cNvPicPr/>
                   </pic:nvPicPr>
                   <pic:blipFill>
-                    <a:blip r:embed="rId20">
+                    <a:blip r:embed="rId22">
                       <a:extLst>
                         <a:ext uri="{28A0092B-C50C-407E-A947-70E740481C1C}">
                           <a14:useLocalDpi xmlns:a14="http://schemas.microsoft.com/office/drawing/2010/main" val="0"/>
@@ -5309,6 +5536,31 @@
     </w:sectPr>
   </w:body>
 </w:document>
+</file>
+
+<file path=word/endnotes.xml><?xml version="1.0" encoding="utf-8"?>
+<w:endnotes xmlns:wpc="http://schemas.microsoft.com/office/word/2010/wordprocessingCanvas" xmlns:cx="http://schemas.microsoft.com/office/drawing/2014/chartex" xmlns:cx1="http://schemas.microsoft.com/office/drawing/2015/9/8/chartex" xmlns:cx2="http://schemas.microsoft.com/office/drawing/2015/10/21/chartex" xmlns:cx3="http://schemas.microsoft.com/office/drawing/2016/5/9/chartex" xmlns:cx4="http://schemas.microsoft.com/office/drawing/2016/5/10/chartex" xmlns:cx5="http://schemas.microsoft.com/office/drawing/2016/5/11/chartex" xmlns:cx6="http://schemas.microsoft.com/office/drawing/2016/5/12/chartex" xmlns:cx7="http://schemas.microsoft.com/office/drawing/2016/5/13/chartex" xmlns:cx8="http://schemas.microsoft.com/office/drawing/2016/5/14/chartex" xmlns:mc="http://schemas.openxmlformats.org/markup-compatibility/2006" xmlns:aink="http://schemas.microsoft.com/office/drawing/2016/ink" xmlns:am3d="http://schemas.microsoft.com/office/drawing/2017/model3d" xmlns:o="urn:schemas-microsoft-com:office:office" xmlns:r="http://schemas.openxmlformats.org/officeDocument/2006/relationships" xmlns:m="http://schemas.openxmlformats.org/officeDocument/2006/math" xmlns:v="urn:schemas-microsoft-com:vml" xmlns:wp14="http://schemas.microsoft.com/office/word/2010/wordprocessingDrawing" xmlns:wp="http://schemas.openxmlformats.org/drawingml/2006/wordprocessingDrawing" xmlns:w10="urn:schemas-microsoft-com:office:word" xmlns:w="http://schemas.openxmlformats.org/wordprocessingml/2006/main" xmlns:w14="http://schemas.microsoft.com/office/word/2010/wordml" xmlns:w15="http://schemas.microsoft.com/office/word/2012/wordml" xmlns:w16cid="http://schemas.microsoft.com/office/word/2016/wordml/cid" xmlns:w16se="http://schemas.microsoft.com/office/word/2015/wordml/symex" xmlns:wpg="http://schemas.microsoft.com/office/word/2010/wordprocessingGroup" xmlns:wpi="http://schemas.microsoft.com/office/word/2010/wordprocessingInk" xmlns:wne="http://schemas.microsoft.com/office/word/2006/wordml" xmlns:wps="http://schemas.microsoft.com/office/word/2010/wordprocessingShape" mc:Ignorable="w14 w15 w16se w16cid wp14">
+  <w:endnote w:type="separator" w:id="-1">
+    <w:p>
+      <w:pPr>
+        <w:spacing w:after="0" w:line="240" w:lineRule="auto"/>
+      </w:pPr>
+      <w:r>
+        <w:separator/>
+      </w:r>
+    </w:p>
+  </w:endnote>
+  <w:endnote w:type="continuationSeparator" w:id="0">
+    <w:p>
+      <w:pPr>
+        <w:spacing w:after="0" w:line="240" w:lineRule="auto"/>
+      </w:pPr>
+      <w:r>
+        <w:continuationSeparator/>
+      </w:r>
+    </w:p>
+  </w:endnote>
+</w:endnotes>
 </file>
 
 <file path=word/footer1.xml><?xml version="1.0" encoding="utf-8"?>
@@ -5364,6 +5616,31 @@
 </w:ftr>
 </file>
 
+<file path=word/footnotes.xml><?xml version="1.0" encoding="utf-8"?>
+<w:footnotes xmlns:wpc="http://schemas.microsoft.com/office/word/2010/wordprocessingCanvas" xmlns:cx="http://schemas.microsoft.com/office/drawing/2014/chartex" xmlns:cx1="http://schemas.microsoft.com/office/drawing/2015/9/8/chartex" xmlns:cx2="http://schemas.microsoft.com/office/drawing/2015/10/21/chartex" xmlns:cx3="http://schemas.microsoft.com/office/drawing/2016/5/9/chartex" xmlns:cx4="http://schemas.microsoft.com/office/drawing/2016/5/10/chartex" xmlns:cx5="http://schemas.microsoft.com/office/drawing/2016/5/11/chartex" xmlns:cx6="http://schemas.microsoft.com/office/drawing/2016/5/12/chartex" xmlns:cx7="http://schemas.microsoft.com/office/drawing/2016/5/13/chartex" xmlns:cx8="http://schemas.microsoft.com/office/drawing/2016/5/14/chartex" xmlns:mc="http://schemas.openxmlformats.org/markup-compatibility/2006" xmlns:aink="http://schemas.microsoft.com/office/drawing/2016/ink" xmlns:am3d="http://schemas.microsoft.com/office/drawing/2017/model3d" xmlns:o="urn:schemas-microsoft-com:office:office" xmlns:r="http://schemas.openxmlformats.org/officeDocument/2006/relationships" xmlns:m="http://schemas.openxmlformats.org/officeDocument/2006/math" xmlns:v="urn:schemas-microsoft-com:vml" xmlns:wp14="http://schemas.microsoft.com/office/word/2010/wordprocessingDrawing" xmlns:wp="http://schemas.openxmlformats.org/drawingml/2006/wordprocessingDrawing" xmlns:w10="urn:schemas-microsoft-com:office:word" xmlns:w="http://schemas.openxmlformats.org/wordprocessingml/2006/main" xmlns:w14="http://schemas.microsoft.com/office/word/2010/wordml" xmlns:w15="http://schemas.microsoft.com/office/word/2012/wordml" xmlns:w16cid="http://schemas.microsoft.com/office/word/2016/wordml/cid" xmlns:w16se="http://schemas.microsoft.com/office/word/2015/wordml/symex" xmlns:wpg="http://schemas.microsoft.com/office/word/2010/wordprocessingGroup" xmlns:wpi="http://schemas.microsoft.com/office/word/2010/wordprocessingInk" xmlns:wne="http://schemas.microsoft.com/office/word/2006/wordml" xmlns:wps="http://schemas.microsoft.com/office/word/2010/wordprocessingShape" mc:Ignorable="w14 w15 w16se w16cid wp14">
+  <w:footnote w:type="separator" w:id="-1">
+    <w:p>
+      <w:pPr>
+        <w:spacing w:after="0" w:line="240" w:lineRule="auto"/>
+      </w:pPr>
+      <w:r>
+        <w:separator/>
+      </w:r>
+    </w:p>
+  </w:footnote>
+  <w:footnote w:type="continuationSeparator" w:id="0">
+    <w:p>
+      <w:pPr>
+        <w:spacing w:after="0" w:line="240" w:lineRule="auto"/>
+      </w:pPr>
+      <w:r>
+        <w:continuationSeparator/>
+      </w:r>
+    </w:p>
+  </w:footnote>
+</w:footnotes>
+</file>
+
 <file path=word/header1.xml><?xml version="1.0" encoding="utf-8"?>
 <w:hdr xmlns:wpc="http://schemas.microsoft.com/office/word/2010/wordprocessingCanvas" xmlns:cx="http://schemas.microsoft.com/office/drawing/2014/chartex" xmlns:cx1="http://schemas.microsoft.com/office/drawing/2015/9/8/chartex" xmlns:cx2="http://schemas.microsoft.com/office/drawing/2015/10/21/chartex" xmlns:cx3="http://schemas.microsoft.com/office/drawing/2016/5/9/chartex" xmlns:cx4="http://schemas.microsoft.com/office/drawing/2016/5/10/chartex" xmlns:cx5="http://schemas.microsoft.com/office/drawing/2016/5/11/chartex" xmlns:cx6="http://schemas.microsoft.com/office/drawing/2016/5/12/chartex" xmlns:cx7="http://schemas.microsoft.com/office/drawing/2016/5/13/chartex" xmlns:cx8="http://schemas.microsoft.com/office/drawing/2016/5/14/chartex" xmlns:mc="http://schemas.openxmlformats.org/markup-compatibility/2006" xmlns:aink="http://schemas.microsoft.com/office/drawing/2016/ink" xmlns:am3d="http://schemas.microsoft.com/office/drawing/2017/model3d" xmlns:o="urn:schemas-microsoft-com:office:office" xmlns:r="http://schemas.openxmlformats.org/officeDocument/2006/relationships" xmlns:m="http://schemas.openxmlformats.org/officeDocument/2006/math" xmlns:v="urn:schemas-microsoft-com:vml" xmlns:wp14="http://schemas.microsoft.com/office/word/2010/wordprocessingDrawing" xmlns:wp="http://schemas.openxmlformats.org/drawingml/2006/wordprocessingDrawing" xmlns:w10="urn:schemas-microsoft-com:office:word" xmlns:w="http://schemas.openxmlformats.org/wordprocessingml/2006/main" xmlns:w14="http://schemas.microsoft.com/office/word/2010/wordml" xmlns:w15="http://schemas.microsoft.com/office/word/2012/wordml" xmlns:w16cid="http://schemas.microsoft.com/office/word/2016/wordml/cid" xmlns:w16se="http://schemas.microsoft.com/office/word/2015/wordml/symex" xmlns:wpg="http://schemas.microsoft.com/office/word/2010/wordprocessingGroup" xmlns:wpi="http://schemas.microsoft.com/office/word/2010/wordprocessingInk" xmlns:wne="http://schemas.microsoft.com/office/word/2006/wordml" xmlns:wps="http://schemas.microsoft.com/office/word/2010/wordprocessingShape" mc:Ignorable="w14 w15 w16se w16cid wp14">
   <w:p>
@@ -5376,10 +5653,10 @@
         <w:alias w:val="Title"/>
         <w:tag w:val=""/>
         <w:id w:val="407807358"/>
-        <w:placeholder/>
         <w:dataBinding w:prefixMappings="xmlns:ns0='http://purl.org/dc/elements/1.1/' xmlns:ns1='http://schemas.openxmlformats.org/package/2006/metadata/core-properties' " w:xpath="/ns1:coreProperties[1]/ns0:title[1]" w:storeItemID="{6C3C8BC8-F283-45AE-878A-BAB7291924A1}"/>
         <w:text/>
       </w:sdtPr>
+      <w:sdtEndPr/>
       <w:sdtContent>
         <w:r>
           <w:t>Let’s Quiz</w:t>
@@ -5394,10 +5671,10 @@
         <w:alias w:val="Subject"/>
         <w:tag w:val=""/>
         <w:id w:val="603464953"/>
-        <w:placeholder/>
         <w:dataBinding w:prefixMappings="xmlns:ns0='http://purl.org/dc/elements/1.1/' xmlns:ns1='http://schemas.openxmlformats.org/package/2006/metadata/core-properties' " w:xpath="/ns1:coreProperties[1]/ns0:subject[1]" w:storeItemID="{6C3C8BC8-F283-45AE-878A-BAB7291924A1}"/>
         <w:text/>
       </w:sdtPr>
+      <w:sdtEndPr/>
       <w:sdtContent>
         <w:r>
           <w:t>UI Documentation</w:t>
@@ -7138,7 +7415,7 @@
     <w:charset w:val="00"/>
     <w:family w:val="roman"/>
     <w:pitch w:val="variable"/>
-    <w:sig w:usb0="E0002AFF" w:usb1="C0007843" w:usb2="00000009" w:usb3="00000000" w:csb0="000001FF" w:csb1="00000000"/>
+    <w:sig w:usb0="E0002EFF" w:usb1="C000785B" w:usb2="00000009" w:usb3="00000000" w:csb0="000001FF" w:csb1="00000000"/>
   </w:font>
   <w:font w:name="Courier New">
     <w:panose1 w:val="02070309020205020404"/>
@@ -7159,14 +7436,14 @@
     <w:charset w:val="00"/>
     <w:family w:val="swiss"/>
     <w:pitch w:val="variable"/>
-    <w:sig w:usb0="E0002AFF" w:usb1="4000ACFF" w:usb2="00000001" w:usb3="00000000" w:csb0="000001FF" w:csb1="00000000"/>
+    <w:sig w:usb0="E0002AFF" w:usb1="C000247B" w:usb2="00000009" w:usb3="00000000" w:csb0="000001FF" w:csb1="00000000"/>
   </w:font>
   <w:font w:name="Calibri Light">
     <w:panose1 w:val="020F0302020204030204"/>
     <w:charset w:val="00"/>
     <w:family w:val="swiss"/>
     <w:pitch w:val="variable"/>
-    <w:sig w:usb0="A0002AEF" w:usb1="4000207B" w:usb2="00000000" w:usb3="00000000" w:csb0="000001FF" w:csb1="00000000"/>
+    <w:sig w:usb0="E0002AFF" w:usb1="C000247B" w:usb2="00000009" w:usb3="00000000" w:csb0="000001FF" w:csb1="00000000"/>
   </w:font>
 </w:fonts>
 </file>
@@ -7188,6 +7465,7 @@
   <w:rsids>
     <w:rsidRoot w:val="0026026F"/>
     <w:rsid w:val="0026026F"/>
+    <w:rsid w:val="0066575A"/>
   </w:rsids>
   <m:mathPr>
     <m:mathFont m:val="Cambria Math"/>
@@ -7957,7 +8235,7 @@
 </file>
 
 <file path=customXml/itemProps1.xml><?xml version="1.0" encoding="utf-8"?>
-<ds:datastoreItem xmlns:ds="http://schemas.openxmlformats.org/officeDocument/2006/customXml" ds:itemID="{D647F945-0AF2-42A5-AB91-AF10551F5821}">
+<ds:datastoreItem xmlns:ds="http://schemas.openxmlformats.org/officeDocument/2006/customXml" ds:itemID="{C46D12CE-2199-4498-B4D0-32F84EB19F47}">
   <ds:schemaRefs>
     <ds:schemaRef ds:uri="http://schemas.openxmlformats.org/officeDocument/2006/bibliography"/>
   </ds:schemaRefs>

</xml_diff>